<commit_message>
updated interviews and combined sections
</commit_message>
<xml_diff>
--- a/“New Scientist” style paper/Interview/Transcripts/Alessio_interview_transcript.docx
+++ b/“New Scientist” style paper/Interview/Transcripts/Alessio_interview_transcript.docx
@@ -50,7 +50,16 @@
     <w:p/>
     <w:p>
       <w:r>
-        <w:t xml:space="preserve">To establish the state doesn't have the mechanics not only as a fundamental physical Theory but also as an engineering feat. Yeah, I think that's about a sort of like an in a sense. I mean we know when we all know those are the proper thing that no theory is true blah blah blah sort of the theory becomes true when you build a machine with it sort of yeah in a way sort </w:t>
+        <w:t xml:space="preserve">To establish the state doesn't have the mechanics not only as a fundamental physical Theory but also as an engineering feat. Yeah, I think that's about a sort of like an in a sense. I mean we know when we all know those are the proper thing that no theory is true blah blah blah sort of the </w:t>
+      </w:r>
+      <w:r>
+        <w:rPr>
+          <w:highlight w:val="green"/>
+        </w:rPr>
+        <w:t>theory becomes true when you build a machine with it</w:t>
+      </w:r>
+      <w:r>
+        <w:t xml:space="preserve"> sort of yeah in a way sort </w:t>
       </w:r>
       <w:proofErr w:type="gramStart"/>
       <w:r>
@@ -66,13 +75,24 @@
       </w:r>
       <w:proofErr w:type="spellEnd"/>
       <w:r>
-        <w:t xml:space="preserve"> device Independence is very instrumental to this because it tells you this machines can only be quantum</w:t>
-      </w:r>
-    </w:p>
-    <w:p/>
-    <w:p>
-      <w:r>
-        <w:t xml:space="preserve">That's in the end what it is. </w:t>
+        <w:t xml:space="preserve"> </w:t>
+      </w:r>
+      <w:r>
+        <w:rPr>
+          <w:highlight w:val="green"/>
+        </w:rPr>
+        <w:t>device Independence is very instrumental to this because it tells you this machines can only be quantum</w:t>
+      </w:r>
+    </w:p>
+    <w:p/>
+    <w:p>
+      <w:r>
+        <w:t>That's in the end what it is.</w:t>
+      </w:r>
+    </w:p>
+    <w:p>
+      <w:r>
+        <w:t xml:space="preserve"> </w:t>
       </w:r>
       <w:proofErr w:type="gramStart"/>
       <w:r>
@@ -80,7 +100,12 @@
       </w:r>
       <w:proofErr w:type="gramEnd"/>
       <w:r>
-        <w:t xml:space="preserve"> do you think that's happened that in the machine has been built that that makes it a theory as it were but makes it an established Theory or it's that to call me. There's only I mean, okay. So Random is not quite a gift sent of device Independence as related to nonlocality and because no look at it is one of the ingredients that you need to prove something Beyond any because I think random number generators they work but they are </w:t>
+        <w:t xml:space="preserve"> do you think that's happened that in the machine has been built that that makes it a theory as it were but makes it an established Theory or it's that to call me. </w:t>
+      </w:r>
+    </w:p>
+    <w:p>
+      <w:r>
+        <w:t xml:space="preserve">There's only I mean, okay. So Random is not quite a gift sent of device Independence as related to nonlocality and because no look at it is one of the ingredients that you need to prove something Beyond any because I think random number generators they work but they are </w:t>
       </w:r>
       <w:proofErr w:type="gramStart"/>
       <w:r>
@@ -90,11 +115,23 @@
       <w:r>
         <w:t xml:space="preserve"> so they might be</w:t>
       </w:r>
-    </w:p>
-    <w:p/>
-    <w:p>
-      <w:r>
-        <w:t>They could be explained by some hidden variables model.</w:t>
+      <w:r>
+        <w:t xml:space="preserve"> t</w:t>
+      </w:r>
+      <w:r>
+        <w:t xml:space="preserve">hey could be </w:t>
+      </w:r>
+      <w:r>
+        <w:rPr>
+          <w:highlight w:val="green"/>
+        </w:rPr>
+        <w:t>explained by some hidden variables model</w:t>
+      </w:r>
+      <w:r>
+        <w:t>.</w:t>
+      </w:r>
+      <w:r>
+        <w:t xml:space="preserve"> </w:t>
       </w:r>
     </w:p>
     <w:p/>
@@ -115,7 +152,16 @@
       </w:r>
       <w:proofErr w:type="gramEnd"/>
       <w:r>
-        <w:t xml:space="preserve"> I mean that's I don't know that and I think it has happened. But I'm not the person to ask the person is who's the person to ask about that? Yes, device Independence expert definitely picked up on that. This is a list I gave you. Yes.</w:t>
+        <w:t xml:space="preserve"> I mean that's I don't know that and I think it has happened. But I'm not the person to ask the person is who's the person to ask about that? Yes</w:t>
+      </w:r>
+      <w:r>
+        <w:rPr>
+          <w:highlight w:val="green"/>
+        </w:rPr>
+        <w:t>, device Independence expert</w:t>
+      </w:r>
+      <w:r>
+        <w:t xml:space="preserve"> definitely picked up on that. This is a list I gave you. Yes.</w:t>
       </w:r>
     </w:p>
     <w:p/>
@@ -149,13 +195,25 @@
     <w:p/>
     <w:p>
       <w:r>
+        <w:rPr>
+          <w:highlight w:val="green"/>
+        </w:rPr>
         <w:t>No, I say device Independence is Ultimate.</w:t>
       </w:r>
     </w:p>
     <w:p/>
     <w:p>
       <w:r>
-        <w:t xml:space="preserve">The other the drawback I say is that maybe you can't prove it you'll be Securities. Like if you don't prove it within a certain framework, then I don't you don't know anything. Then you </w:t>
+        <w:t xml:space="preserve">The </w:t>
+      </w:r>
+      <w:r>
+        <w:rPr>
+          <w:highlight w:val="green"/>
+        </w:rPr>
+        <w:t>other the drawback I say is that maybe you can't prove it</w:t>
+      </w:r>
+      <w:r>
+        <w:t xml:space="preserve"> you'll be Securities. Like if you don't prove it within a certain framework, then I don't you don't know anything. Then you </w:t>
       </w:r>
       <w:proofErr w:type="gramStart"/>
       <w:r>
@@ -163,7 +221,16 @@
       </w:r>
       <w:proofErr w:type="gramEnd"/>
       <w:r>
-        <w:t xml:space="preserve"> relax your assumptions. </w:t>
+        <w:t xml:space="preserve"> </w:t>
+      </w:r>
+      <w:r>
+        <w:rPr>
+          <w:highlight w:val="green"/>
+        </w:rPr>
+        <w:t>relax your assumptions.</w:t>
+      </w:r>
+      <w:r>
+        <w:t xml:space="preserve"> </w:t>
       </w:r>
       <w:proofErr w:type="gramStart"/>
       <w:r>
@@ -201,7 +268,16 @@
       </w:r>
       <w:proofErr w:type="gramEnd"/>
       <w:r>
-        <w:t xml:space="preserve"> I mean I got but I guess satellite stuff is what all right, that should be the next steps you I mean, this is the steps that I </w:t>
+        <w:t xml:space="preserve"> I mean I got but I guess </w:t>
+      </w:r>
+      <w:r>
+        <w:rPr>
+          <w:highlight w:val="green"/>
+        </w:rPr>
+        <w:t>satellite stuff</w:t>
+      </w:r>
+      <w:r>
+        <w:t xml:space="preserve"> is what all right, that should be the next steps you I mean, this is the steps that I </w:t>
       </w:r>
       <w:proofErr w:type="gramStart"/>
       <w:r>
@@ -227,7 +303,28 @@
     <w:p/>
     <w:p>
       <w:r>
-        <w:t xml:space="preserve">I mean they already use in specific situations transactions bags. It is a in a sort of </w:t>
+        <w:t xml:space="preserve">I mean </w:t>
+      </w:r>
+      <w:r>
+        <w:rPr>
+          <w:highlight w:val="green"/>
+        </w:rPr>
+        <w:t>they already use in specific situations transactions ba</w:t>
+      </w:r>
+      <w:r>
+        <w:rPr>
+          <w:highlight w:val="green"/>
+        </w:rPr>
+        <w:t>nk</w:t>
+      </w:r>
+      <w:r>
+        <w:rPr>
+          <w:highlight w:val="green"/>
+        </w:rPr>
+        <w:t>s</w:t>
+      </w:r>
+      <w:r>
+        <w:t xml:space="preserve">. It is a in a sort of </w:t>
       </w:r>
       <w:proofErr w:type="gramStart"/>
       <w:r>
@@ -235,7 +332,16 @@
       </w:r>
       <w:proofErr w:type="gramEnd"/>
       <w:r>
-        <w:t>. Where is my I had the impression think there have their own networks. Yes. Yes. Okay, but I think that that's the one part of quantum technologies that big Market. Yeah, because I don't see</w:t>
+        <w:t xml:space="preserve">. Where is my I had the impression think there have their own networks. Yes. Yes. Okay, but I think that that's the one part of </w:t>
+      </w:r>
+      <w:r>
+        <w:rPr>
+          <w:highlight w:val="green"/>
+        </w:rPr>
+        <w:t>quantum technologies that big Market</w:t>
+      </w:r>
+      <w:r>
+        <w:t>. Yeah, because I don't see</w:t>
       </w:r>
     </w:p>
     <w:p/>
@@ -261,7 +367,16 @@
       </w:r>
       <w:proofErr w:type="gramEnd"/>
       <w:r>
-        <w:t xml:space="preserve"> to I mean costs go down because of you know becomes more common. Yeah, I would say five ten years. That was that's an educated. Guess that nobody comes from but my own yeah, I think that's pretty much because </w:t>
+        <w:t xml:space="preserve"> to I mean </w:t>
+      </w:r>
+      <w:r>
+        <w:rPr>
+          <w:highlight w:val="green"/>
+        </w:rPr>
+        <w:t>costs go down because of you know becomes more common. Yeah, I would say five ten years</w:t>
+      </w:r>
+      <w:r>
+        <w:t xml:space="preserve">. That was that's an educated. Guess that nobody comes from but my own yeah, I think that's pretty much because </w:t>
       </w:r>
       <w:proofErr w:type="spellStart"/>
       <w:r>
@@ -293,12 +408,16 @@
       </w:r>
       <w:proofErr w:type="spellEnd"/>
       <w:r>
-        <w:t xml:space="preserve"> helpful and I'm really helpful with everything else. I think we were going to ask a question. But again, I suspect it may be for someone who really is a specialist in that button that was isn't on here which is about the interim period that's fine because it's 2016 and think the publication so I think we were going to ask a bit about anything that's happened in the last few years that might have thrown a new light on that situation. But now I know ask her.</w:t>
+        <w:t xml:space="preserve"> helpful and I'm really helpful with everything else. I think we were going to ask a question. But again, I suspect it may be for someone who really is a specialist in that button that was isn't on here which is about the interim period that's fine because it's 2016 and think the publication so I think we were going to ask a bit about anything that's happened in the last few years that might have thrown a new light on that situation. But no</w:t>
       </w:r>
       <w:bookmarkStart w:id="0" w:name="_GoBack"/>
       <w:bookmarkEnd w:id="0"/>
+      <w:r>
+        <w:t>w I know ask her.</w:t>
+      </w:r>
     </w:p>
     <w:sectPr>
+      <w:headerReference w:type="default" r:id="rId6"/>
       <w:pgSz w:w="12240" w:h="15840"/>
       <w:pgMar w:top="1440" w:right="1440" w:bottom="1440" w:left="1440" w:header="720" w:footer="720" w:gutter="0"/>
       <w:cols w:space="720"/>
@@ -306,6 +425,69 @@
     </w:sectPr>
   </w:body>
 </w:document>
+</file>
+
+<file path=word/endnotes.xml><?xml version="1.0" encoding="utf-8"?>
+<w:endnotes xmlns:wpc="http://schemas.microsoft.com/office/word/2010/wordprocessingCanvas" xmlns:cx="http://schemas.microsoft.com/office/drawing/2014/chartex" xmlns:cx1="http://schemas.microsoft.com/office/drawing/2015/9/8/chartex" xmlns:cx2="http://schemas.microsoft.com/office/drawing/2015/10/21/chartex" xmlns:cx3="http://schemas.microsoft.com/office/drawing/2016/5/9/chartex" xmlns:cx4="http://schemas.microsoft.com/office/drawing/2016/5/10/chartex" xmlns:cx5="http://schemas.microsoft.com/office/drawing/2016/5/11/chartex" xmlns:cx6="http://schemas.microsoft.com/office/drawing/2016/5/12/chartex" xmlns:cx7="http://schemas.microsoft.com/office/drawing/2016/5/13/chartex" xmlns:cx8="http://schemas.microsoft.com/office/drawing/2016/5/14/chartex" xmlns:mc="http://schemas.openxmlformats.org/markup-compatibility/2006" xmlns:aink="http://schemas.microsoft.com/office/drawing/2016/ink" xmlns:am3d="http://schemas.microsoft.com/office/drawing/2017/model3d" xmlns:o="urn:schemas-microsoft-com:office:office" xmlns:r="http://schemas.openxmlformats.org/officeDocument/2006/relationships" xmlns:m="http://schemas.openxmlformats.org/officeDocument/2006/math" xmlns:v="urn:schemas-microsoft-com:vml" xmlns:wp14="http://schemas.microsoft.com/office/word/2010/wordprocessingDrawing" xmlns:wp="http://schemas.openxmlformats.org/drawingml/2006/wordprocessingDrawing" xmlns:w10="urn:schemas-microsoft-com:office:word" xmlns:w="http://schemas.openxmlformats.org/wordprocessingml/2006/main" xmlns:w14="http://schemas.microsoft.com/office/word/2010/wordml" xmlns:w15="http://schemas.microsoft.com/office/word/2012/wordml" xmlns:w16cid="http://schemas.microsoft.com/office/word/2016/wordml/cid" xmlns:w16se="http://schemas.microsoft.com/office/word/2015/wordml/symex" xmlns:wpg="http://schemas.microsoft.com/office/word/2010/wordprocessingGroup" xmlns:wpi="http://schemas.microsoft.com/office/word/2010/wordprocessingInk" xmlns:wne="http://schemas.microsoft.com/office/word/2006/wordml" xmlns:wps="http://schemas.microsoft.com/office/word/2010/wordprocessingShape" mc:Ignorable="w14 w15 w16se w16cid wp14">
+  <w:endnote w:type="separator" w:id="-1">
+    <w:p>
+      <w:pPr>
+        <w:spacing w:after="0" w:line="240" w:lineRule="auto"/>
+      </w:pPr>
+      <w:r>
+        <w:separator/>
+      </w:r>
+    </w:p>
+  </w:endnote>
+  <w:endnote w:type="continuationSeparator" w:id="0">
+    <w:p>
+      <w:pPr>
+        <w:spacing w:after="0" w:line="240" w:lineRule="auto"/>
+      </w:pPr>
+      <w:r>
+        <w:continuationSeparator/>
+      </w:r>
+    </w:p>
+  </w:endnote>
+</w:endnotes>
+</file>
+
+<file path=word/footnotes.xml><?xml version="1.0" encoding="utf-8"?>
+<w:footnotes xmlns:wpc="http://schemas.microsoft.com/office/word/2010/wordprocessingCanvas" xmlns:cx="http://schemas.microsoft.com/office/drawing/2014/chartex" xmlns:cx1="http://schemas.microsoft.com/office/drawing/2015/9/8/chartex" xmlns:cx2="http://schemas.microsoft.com/office/drawing/2015/10/21/chartex" xmlns:cx3="http://schemas.microsoft.com/office/drawing/2016/5/9/chartex" xmlns:cx4="http://schemas.microsoft.com/office/drawing/2016/5/10/chartex" xmlns:cx5="http://schemas.microsoft.com/office/drawing/2016/5/11/chartex" xmlns:cx6="http://schemas.microsoft.com/office/drawing/2016/5/12/chartex" xmlns:cx7="http://schemas.microsoft.com/office/drawing/2016/5/13/chartex" xmlns:cx8="http://schemas.microsoft.com/office/drawing/2016/5/14/chartex" xmlns:mc="http://schemas.openxmlformats.org/markup-compatibility/2006" xmlns:aink="http://schemas.microsoft.com/office/drawing/2016/ink" xmlns:am3d="http://schemas.microsoft.com/office/drawing/2017/model3d" xmlns:o="urn:schemas-microsoft-com:office:office" xmlns:r="http://schemas.openxmlformats.org/officeDocument/2006/relationships" xmlns:m="http://schemas.openxmlformats.org/officeDocument/2006/math" xmlns:v="urn:schemas-microsoft-com:vml" xmlns:wp14="http://schemas.microsoft.com/office/word/2010/wordprocessingDrawing" xmlns:wp="http://schemas.openxmlformats.org/drawingml/2006/wordprocessingDrawing" xmlns:w10="urn:schemas-microsoft-com:office:word" xmlns:w="http://schemas.openxmlformats.org/wordprocessingml/2006/main" xmlns:w14="http://schemas.microsoft.com/office/word/2010/wordml" xmlns:w15="http://schemas.microsoft.com/office/word/2012/wordml" xmlns:w16cid="http://schemas.microsoft.com/office/word/2016/wordml/cid" xmlns:w16se="http://schemas.microsoft.com/office/word/2015/wordml/symex" xmlns:wpg="http://schemas.microsoft.com/office/word/2010/wordprocessingGroup" xmlns:wpi="http://schemas.microsoft.com/office/word/2010/wordprocessingInk" xmlns:wne="http://schemas.microsoft.com/office/word/2006/wordml" xmlns:wps="http://schemas.microsoft.com/office/word/2010/wordprocessingShape" mc:Ignorable="w14 w15 w16se w16cid wp14">
+  <w:footnote w:type="separator" w:id="-1">
+    <w:p>
+      <w:pPr>
+        <w:spacing w:after="0" w:line="240" w:lineRule="auto"/>
+      </w:pPr>
+      <w:r>
+        <w:separator/>
+      </w:r>
+    </w:p>
+  </w:footnote>
+  <w:footnote w:type="continuationSeparator" w:id="0">
+    <w:p>
+      <w:pPr>
+        <w:spacing w:after="0" w:line="240" w:lineRule="auto"/>
+      </w:pPr>
+      <w:r>
+        <w:continuationSeparator/>
+      </w:r>
+    </w:p>
+  </w:footnote>
+</w:footnotes>
+</file>
+
+<file path=word/header1.xml><?xml version="1.0" encoding="utf-8"?>
+<w:hdr xmlns:wpc="http://schemas.microsoft.com/office/word/2010/wordprocessingCanvas" xmlns:cx="http://schemas.microsoft.com/office/drawing/2014/chartex" xmlns:cx1="http://schemas.microsoft.com/office/drawing/2015/9/8/chartex" xmlns:cx2="http://schemas.microsoft.com/office/drawing/2015/10/21/chartex" xmlns:cx3="http://schemas.microsoft.com/office/drawing/2016/5/9/chartex" xmlns:cx4="http://schemas.microsoft.com/office/drawing/2016/5/10/chartex" xmlns:cx5="http://schemas.microsoft.com/office/drawing/2016/5/11/chartex" xmlns:cx6="http://schemas.microsoft.com/office/drawing/2016/5/12/chartex" xmlns:cx7="http://schemas.microsoft.com/office/drawing/2016/5/13/chartex" xmlns:cx8="http://schemas.microsoft.com/office/drawing/2016/5/14/chartex" xmlns:mc="http://schemas.openxmlformats.org/markup-compatibility/2006" xmlns:aink="http://schemas.microsoft.com/office/drawing/2016/ink" xmlns:am3d="http://schemas.microsoft.com/office/drawing/2017/model3d" xmlns:o="urn:schemas-microsoft-com:office:office" xmlns:r="http://schemas.openxmlformats.org/officeDocument/2006/relationships" xmlns:m="http://schemas.openxmlformats.org/officeDocument/2006/math" xmlns:v="urn:schemas-microsoft-com:vml" xmlns:wp14="http://schemas.microsoft.com/office/word/2010/wordprocessingDrawing" xmlns:wp="http://schemas.openxmlformats.org/drawingml/2006/wordprocessingDrawing" xmlns:w10="urn:schemas-microsoft-com:office:word" xmlns:w="http://schemas.openxmlformats.org/wordprocessingml/2006/main" xmlns:w14="http://schemas.microsoft.com/office/word/2010/wordml" xmlns:w15="http://schemas.microsoft.com/office/word/2012/wordml" xmlns:w16cid="http://schemas.microsoft.com/office/word/2016/wordml/cid" xmlns:w16se="http://schemas.microsoft.com/office/word/2015/wordml/symex" xmlns:wpg="http://schemas.microsoft.com/office/word/2010/wordprocessingGroup" xmlns:wpi="http://schemas.microsoft.com/office/word/2010/wordprocessingInk" xmlns:wne="http://schemas.microsoft.com/office/word/2006/wordml" xmlns:wps="http://schemas.microsoft.com/office/word/2010/wordprocessingShape" mc:Ignorable="w14 w15 w16se w16cid wp14">
+  <w:p>
+    <w:pPr>
+      <w:pStyle w:val="Header"/>
+    </w:pPr>
+    <w:r>
+      <w:t>Alessio Interview</w:t>
+    </w:r>
+  </w:p>
+</w:hdr>
 </file>
 
 <file path=word/styles.xml><?xml version="1.0" encoding="utf-8"?>
@@ -733,6 +915,50 @@
     <w:semiHidden/>
     <w:unhideWhenUsed/>
   </w:style>
+  <w:style w:type="paragraph" w:styleId="Header">
+    <w:name w:val="header"/>
+    <w:basedOn w:val="Normal"/>
+    <w:link w:val="HeaderChar"/>
+    <w:uiPriority w:val="99"/>
+    <w:unhideWhenUsed/>
+    <w:rsid w:val="009B29D8"/>
+    <w:pPr>
+      <w:tabs>
+        <w:tab w:val="center" w:pos="4680"/>
+        <w:tab w:val="right" w:pos="9360"/>
+      </w:tabs>
+      <w:spacing w:after="0" w:line="240" w:lineRule="auto"/>
+    </w:pPr>
+  </w:style>
+  <w:style w:type="character" w:customStyle="1" w:styleId="HeaderChar">
+    <w:name w:val="Header Char"/>
+    <w:basedOn w:val="DefaultParagraphFont"/>
+    <w:link w:val="Header"/>
+    <w:uiPriority w:val="99"/>
+    <w:rsid w:val="009B29D8"/>
+  </w:style>
+  <w:style w:type="paragraph" w:styleId="Footer">
+    <w:name w:val="footer"/>
+    <w:basedOn w:val="Normal"/>
+    <w:link w:val="FooterChar"/>
+    <w:uiPriority w:val="99"/>
+    <w:unhideWhenUsed/>
+    <w:rsid w:val="009B29D8"/>
+    <w:pPr>
+      <w:tabs>
+        <w:tab w:val="center" w:pos="4680"/>
+        <w:tab w:val="right" w:pos="9360"/>
+      </w:tabs>
+      <w:spacing w:after="0" w:line="240" w:lineRule="auto"/>
+    </w:pPr>
+  </w:style>
+  <w:style w:type="character" w:customStyle="1" w:styleId="FooterChar">
+    <w:name w:val="Footer Char"/>
+    <w:basedOn w:val="DefaultParagraphFont"/>
+    <w:link w:val="Footer"/>
+    <w:uiPriority w:val="99"/>
+    <w:rsid w:val="009B29D8"/>
+  </w:style>
 </w:styles>
 </file>
 

</xml_diff>

<commit_message>
combined article updated and added interview quotes
</commit_message>
<xml_diff>
--- a/“New Scientist” style paper/Interview/Transcripts/Alessio_interview_transcript.docx
+++ b/“New Scientist” style paper/Interview/Transcripts/Alessio_interview_transcript.docx
@@ -26,31 +26,69 @@
       </w:r>
       <w:proofErr w:type="gramEnd"/>
       <w:r>
-        <w:t xml:space="preserve"> they also tend to become that culturally relevant to these activities and I think the point with the quantum mechanics and in the status of quantum mechanics is slightly different from electromagnetism in a sense because in we can't really build machines that are I mean, we have the transistors and stuff, but they're not relying heavily on careers, so</w:t>
-      </w:r>
-    </w:p>
-    <w:p/>
-    <w:p>
-      <w:r>
-        <w:t>establishing some of this</w:t>
-      </w:r>
-    </w:p>
-    <w:p/>
-    <w:p>
-      <w:r>
-        <w:t>working machines that are sort of unquestionably coherent.</w:t>
-      </w:r>
-    </w:p>
-    <w:p/>
-    <w:p>
+        <w:t xml:space="preserve"> they also tend to become that culturally relevant to these activities and I think the point with </w:t>
+      </w:r>
+    </w:p>
+    <w:p/>
+    <w:p>
+      <w:bookmarkStart w:id="0" w:name="_GoBack"/>
+      <w:r>
+        <w:t xml:space="preserve">the quantum mechanics and in the status of quantum mechanics is slightly different from electromagnetism in a sense because in we can't really build machines that are I mean, we have the transistors and stuff, but they're not relying heavily on </w:t>
+      </w:r>
+      <w:r>
+        <w:t>coherence</w:t>
+      </w:r>
+      <w:r>
+        <w:t>, so</w:t>
+      </w:r>
+      <w:r>
+        <w:t xml:space="preserve"> </w:t>
+      </w:r>
+      <w:r>
+        <w:t xml:space="preserve">establishing some of </w:t>
+      </w:r>
+      <w:proofErr w:type="gramStart"/>
+      <w:r>
+        <w:t>this</w:t>
+      </w:r>
+      <w:r>
+        <w:t xml:space="preserve"> </w:t>
+      </w:r>
+      <w:r>
+        <w:t>working machines</w:t>
+      </w:r>
+      <w:proofErr w:type="gramEnd"/>
+      <w:r>
+        <w:t xml:space="preserve"> that are sort of unquestionably coherent.</w:t>
+      </w:r>
+      <w:r>
+        <w:t xml:space="preserve"> </w:t>
+      </w:r>
       <w:r>
         <w:t>Is culturally very relevant in the way, you know quantum mechanics.</w:t>
       </w:r>
     </w:p>
-    <w:p/>
-    <w:p>
-      <w:r>
-        <w:t xml:space="preserve">To establish the state doesn't have the mechanics not only as a fundamental physical Theory but also as an engineering feat. Yeah, I think that's about a sort of like an in a sense. I mean we know when we all know those are the proper thing that no theory is true blah blah blah sort of the </w:t>
+    <w:bookmarkEnd w:id="0"/>
+    <w:p/>
+    <w:p>
+      <w:r>
+        <w:t>To establish the stat</w:t>
+      </w:r>
+      <w:r>
+        <w:t>us</w:t>
+      </w:r>
+      <w:r>
+        <w:t xml:space="preserve"> doesn't have the mechanics not only as a fundamental physical Theory but also as an engineering feat. </w:t>
+      </w:r>
+    </w:p>
+    <w:p>
+      <w:r>
+        <w:t>I think that's about a sort of like an in a sense. I mean we know when we all know those are the proper thing that no theory is true blah blah blah sort of</w:t>
+      </w:r>
+    </w:p>
+    <w:p>
+      <w:r>
+        <w:t xml:space="preserve"> the </w:t>
       </w:r>
       <w:r>
         <w:rPr>
@@ -59,23 +97,15 @@
         <w:t>theory becomes true when you build a machine with it</w:t>
       </w:r>
       <w:r>
-        <w:t xml:space="preserve"> sort of yeah in a way sort </w:t>
-      </w:r>
-      <w:proofErr w:type="gramStart"/>
-      <w:r>
-        <w:t>of</w:t>
-      </w:r>
-      <w:proofErr w:type="gramEnd"/>
-      <w:r>
-        <w:t xml:space="preserve"> so I think and </w:t>
-      </w:r>
-      <w:proofErr w:type="spellStart"/>
-      <w:r>
-        <w:t>and</w:t>
-      </w:r>
-      <w:proofErr w:type="spellEnd"/>
-      <w:r>
-        <w:t xml:space="preserve"> </w:t>
+        <w:t xml:space="preserve"> sort of in a way I </w:t>
+      </w:r>
+      <w:proofErr w:type="gramStart"/>
+      <w:r>
+        <w:t>think</w:t>
+      </w:r>
+      <w:proofErr w:type="gramEnd"/>
+      <w:r>
+        <w:t xml:space="preserve"> and </w:t>
       </w:r>
       <w:r>
         <w:rPr>
@@ -83,9 +113,9 @@
         </w:rPr>
         <w:t>device Independence is very instrumental to this because it tells you this machines can only be quantum</w:t>
       </w:r>
-    </w:p>
-    <w:p/>
-    <w:p>
+      <w:r>
+        <w:t xml:space="preserve"> </w:t>
+      </w:r>
       <w:r>
         <w:t>That's in the end what it is.</w:t>
       </w:r>
@@ -143,7 +173,6 @@
     <w:p/>
     <w:p>
       <w:r>
-        <w:lastRenderedPageBreak/>
         <w:t xml:space="preserve">See they seem to be very circumstantial. </w:t>
       </w:r>
       <w:proofErr w:type="gramStart"/>
@@ -167,6 +196,7 @@
     <w:p/>
     <w:p>
       <w:r>
+        <w:lastRenderedPageBreak/>
         <w:t xml:space="preserve">Just outside the double dough or between the two dosage. Yeah, actually nice and easy, you know if he's about this week, but I don't see any but in </w:t>
       </w:r>
       <w:proofErr w:type="gramStart"/>
@@ -359,6 +389,7 @@
     <w:p/>
     <w:p>
       <w:r>
+        <w:lastRenderedPageBreak/>
         <w:t xml:space="preserve">He picks up whole </w:t>
       </w:r>
       <w:proofErr w:type="gramStart"/>
@@ -408,12 +439,7 @@
       </w:r>
       <w:proofErr w:type="spellEnd"/>
       <w:r>
-        <w:t xml:space="preserve"> helpful and I'm really helpful with everything else. I think we were going to ask a question. But again, I suspect it may be for someone who really is a specialist in that button that was isn't on here which is about the interim period that's fine because it's 2016 and think the publication so I think we were going to ask a bit about anything that's happened in the last few years that might have thrown a new light on that situation. But no</w:t>
-      </w:r>
-      <w:bookmarkStart w:id="0" w:name="_GoBack"/>
-      <w:bookmarkEnd w:id="0"/>
-      <w:r>
-        <w:t>w I know ask her.</w:t>
+        <w:t xml:space="preserve"> helpful and I'm really helpful with everything else. I think we were going to ask a question. But again, I suspect it may be for someone who really is a specialist in that button that was isn't on here which is about the interim period that's fine because it's 2016 and think the publication so I think we were going to ask a bit about anything that's happened in the last few years that might have thrown a new light on that situation. But now I know ask her.</w:t>
       </w:r>
     </w:p>
     <w:sectPr>

</xml_diff>